<commit_message>
Adding my knowledge of os hardening not identical to the activity I performed but it should be taken as standard.
</commit_message>
<xml_diff>
--- a/Projects/Project-Six-server-os-hardening/Server-os-hardening.docx
+++ b/Projects/Project-Six-server-os-hardening/Server-os-hardening.docx
@@ -11,6 +11,7 @@
           <w:szCs w:val="72"/>
         </w:rPr>
       </w:pPr>
+      <w:proofErr w:type="gramStart"/>
       <w:r>
         <w:rPr>
           <w:sz w:val="72"/>
@@ -43,6 +44,7 @@
         </w:rPr>
         <w:t>.</w:t>
       </w:r>
+      <w:proofErr w:type="gramEnd"/>
     </w:p>
     <w:p/>
     <w:p>
@@ -123,7 +125,23 @@
           <w:rFonts w:ascii="Arial" w:hAnsi="Arial" w:cs="Arial"/>
           <w:color w:val="4F4D5C"/>
         </w:rPr>
-        <w:t>, is the process of implementing security measures and patching for operating systems, such as Windows, Linux, or Apple OS X, to strengthen them against cyberattacks. The goal is to protect sensitive computing systems, reducing the system’s attack surface, in order to lower the risk of data breaches, unauthorized access, systems hacking, or malware. </w:t>
+        <w:t xml:space="preserve">, is the process of implementing security measures and patching for operating systems, such as Windows, Linux, or Apple OS X, to strengthen them against </w:t>
+      </w:r>
+      <w:proofErr w:type="spellStart"/>
+      <w:r>
+        <w:rPr>
+          <w:rFonts w:ascii="Arial" w:hAnsi="Arial" w:cs="Arial"/>
+          <w:color w:val="4F4D5C"/>
+        </w:rPr>
+        <w:t>cyberattacks</w:t>
+      </w:r>
+      <w:proofErr w:type="spellEnd"/>
+      <w:r>
+        <w:rPr>
+          <w:rFonts w:ascii="Arial" w:hAnsi="Arial" w:cs="Arial"/>
+          <w:color w:val="4F4D5C"/>
+        </w:rPr>
+        <w:t>. The goal is to protect sensitive computing systems, reducing the system’s attack surface, in order to lower the risk of data breaches, unauthorized access, systems hacking, or malware. </w:t>
       </w:r>
     </w:p>
     <w:p>
@@ -270,7 +288,27 @@
           <w:sz w:val="24"/>
           <w:szCs w:val="24"/>
         </w:rPr>
-        <w:t>Using operating system security extensions such as AppArmor for Linux.</w:t>
+        <w:t xml:space="preserve">Using operating system security extensions such as </w:t>
+      </w:r>
+      <w:proofErr w:type="spellStart"/>
+      <w:r>
+        <w:rPr>
+          <w:rFonts w:ascii="Arial" w:hAnsi="Arial" w:cs="Arial"/>
+          <w:color w:val="4F4D5C"/>
+          <w:sz w:val="24"/>
+          <w:szCs w:val="24"/>
+        </w:rPr>
+        <w:t>AppArmor</w:t>
+      </w:r>
+      <w:proofErr w:type="spellEnd"/>
+      <w:r>
+        <w:rPr>
+          <w:rFonts w:ascii="Arial" w:hAnsi="Arial" w:cs="Arial"/>
+          <w:color w:val="4F4D5C"/>
+          <w:sz w:val="24"/>
+          <w:szCs w:val="24"/>
+        </w:rPr>
+        <w:t xml:space="preserve"> for Linux.</w:t>
       </w:r>
     </w:p>
     <w:p>
@@ -418,7 +456,39 @@
           <w:sz w:val="24"/>
           <w:szCs w:val="24"/>
         </w:rPr>
-        <w:t xml:space="preserve">Verify about the status of os-firewall: It may vary from server to server or based on the app requirement or lastly on the client/organization. For example is we have a slave caching server in in DR/HA then, firewall status could be just for </w:t>
+        <w:t xml:space="preserve">Verify about the status of </w:t>
+      </w:r>
+      <w:proofErr w:type="spellStart"/>
+      <w:r>
+        <w:rPr>
+          <w:sz w:val="24"/>
+          <w:szCs w:val="24"/>
+        </w:rPr>
+        <w:t>os</w:t>
+      </w:r>
+      <w:proofErr w:type="spellEnd"/>
+      <w:r>
+        <w:rPr>
+          <w:sz w:val="24"/>
+          <w:szCs w:val="24"/>
+        </w:rPr>
+        <w:t xml:space="preserve">-firewall: It may vary from server to server or based on the app requirement or lastly on the client/organization. For example </w:t>
+      </w:r>
+      <w:proofErr w:type="gramStart"/>
+      <w:r>
+        <w:rPr>
+          <w:sz w:val="24"/>
+          <w:szCs w:val="24"/>
+        </w:rPr>
+        <w:t>is</w:t>
+      </w:r>
+      <w:proofErr w:type="gramEnd"/>
+      <w:r>
+        <w:rPr>
+          <w:sz w:val="24"/>
+          <w:szCs w:val="24"/>
+        </w:rPr>
+        <w:t xml:space="preserve"> we have a slave caching server in in DR/HA then, firewall status could be just for </w:t>
       </w:r>
       <w:r>
         <w:rPr>
@@ -490,12 +560,21 @@
           <w:szCs w:val="24"/>
         </w:rPr>
       </w:pPr>
-      <w:r>
-        <w:rPr>
-          <w:sz w:val="24"/>
-          <w:szCs w:val="24"/>
-        </w:rPr>
-        <w:t>SSh—it has  multiple parameters to check</w:t>
+      <w:proofErr w:type="spellStart"/>
+      <w:r>
+        <w:rPr>
+          <w:sz w:val="24"/>
+          <w:szCs w:val="24"/>
+        </w:rPr>
+        <w:t>SSh</w:t>
+      </w:r>
+      <w:proofErr w:type="spellEnd"/>
+      <w:r>
+        <w:rPr>
+          <w:sz w:val="24"/>
+          <w:szCs w:val="24"/>
+        </w:rPr>
+        <w:t>—it has  multiple parameters to check</w:t>
       </w:r>
     </w:p>
     <w:p>
@@ -898,7 +977,64 @@
           <w:sz w:val="24"/>
           <w:szCs w:val="24"/>
         </w:rPr>
-        <w:t>. X11Forwarding is a parameter which is useful when we try to install a package such as oracle or another db, it allows us to use a gui for those applicaitions.</w:t>
+        <w:t xml:space="preserve">. X11Forwarding is a parameter which is useful when we try to install a package such as oracle or another </w:t>
+      </w:r>
+      <w:proofErr w:type="spellStart"/>
+      <w:proofErr w:type="gramStart"/>
+      <w:r>
+        <w:rPr>
+          <w:sz w:val="24"/>
+          <w:szCs w:val="24"/>
+        </w:rPr>
+        <w:t>db</w:t>
+      </w:r>
+      <w:proofErr w:type="spellEnd"/>
+      <w:r>
+        <w:rPr>
+          <w:sz w:val="24"/>
+          <w:szCs w:val="24"/>
+        </w:rPr>
+        <w:t>,</w:t>
+      </w:r>
+      <w:proofErr w:type="gramEnd"/>
+      <w:r>
+        <w:rPr>
+          <w:sz w:val="24"/>
+          <w:szCs w:val="24"/>
+        </w:rPr>
+        <w:t xml:space="preserve"> it allows us to use a </w:t>
+      </w:r>
+      <w:proofErr w:type="spellStart"/>
+      <w:r>
+        <w:rPr>
+          <w:sz w:val="24"/>
+          <w:szCs w:val="24"/>
+        </w:rPr>
+        <w:t>gui</w:t>
+      </w:r>
+      <w:proofErr w:type="spellEnd"/>
+      <w:r>
+        <w:rPr>
+          <w:sz w:val="24"/>
+          <w:szCs w:val="24"/>
+        </w:rPr>
+        <w:t xml:space="preserve"> for those </w:t>
+      </w:r>
+      <w:proofErr w:type="spellStart"/>
+      <w:r>
+        <w:rPr>
+          <w:sz w:val="24"/>
+          <w:szCs w:val="24"/>
+        </w:rPr>
+        <w:t>applicaitions</w:t>
+      </w:r>
+      <w:proofErr w:type="spellEnd"/>
+      <w:r>
+        <w:rPr>
+          <w:sz w:val="24"/>
+          <w:szCs w:val="24"/>
+        </w:rPr>
+        <w:t>.</w:t>
       </w:r>
     </w:p>
     <w:p>
@@ -974,6 +1110,7 @@
       <w:r>
         <w:t xml:space="preserve"> </w:t>
       </w:r>
+      <w:proofErr w:type="spellStart"/>
       <w:r>
         <w:rPr>
           <w:sz w:val="24"/>
@@ -981,12 +1118,29 @@
         </w:rPr>
         <w:t>ClientAliveInterval</w:t>
       </w:r>
-      <w:r>
-        <w:rPr>
-          <w:sz w:val="24"/>
-          <w:szCs w:val="24"/>
-        </w:rPr>
-        <w:t xml:space="preserve"> (Validates session  for 120X3 = 360 sec’s i.e. 6mins)</w:t>
+      <w:proofErr w:type="spellEnd"/>
+      <w:r>
+        <w:rPr>
+          <w:sz w:val="24"/>
+          <w:szCs w:val="24"/>
+        </w:rPr>
+        <w:t xml:space="preserve"> (Validates session  for 120X3 = 360 </w:t>
+      </w:r>
+      <w:proofErr w:type="spellStart"/>
+      <w:r>
+        <w:rPr>
+          <w:sz w:val="24"/>
+          <w:szCs w:val="24"/>
+        </w:rPr>
+        <w:t>sec’s</w:t>
+      </w:r>
+      <w:proofErr w:type="spellEnd"/>
+      <w:r>
+        <w:rPr>
+          <w:sz w:val="24"/>
+          <w:szCs w:val="24"/>
+        </w:rPr>
+        <w:t xml:space="preserve"> i.e. 6mins)</w:t>
       </w:r>
     </w:p>
     <w:p>
@@ -1262,7 +1416,23 @@
           <w:sz w:val="24"/>
           <w:szCs w:val="24"/>
         </w:rPr>
-        <w:t>Only users should have read write and execute permissions in their user directories. So that if they generate any data during the middle ware dependency, rest of the linux world should not celebrate.</w:t>
+        <w:t xml:space="preserve">Only users should have read write and execute permissions in their user directories. So that if they generate any data during the middle ware dependency, rest of the </w:t>
+      </w:r>
+      <w:proofErr w:type="spellStart"/>
+      <w:r>
+        <w:rPr>
+          <w:sz w:val="24"/>
+          <w:szCs w:val="24"/>
+        </w:rPr>
+        <w:t>linux</w:t>
+      </w:r>
+      <w:proofErr w:type="spellEnd"/>
+      <w:r>
+        <w:rPr>
+          <w:sz w:val="24"/>
+          <w:szCs w:val="24"/>
+        </w:rPr>
+        <w:t xml:space="preserve"> world should not celebrate.</w:t>
       </w:r>
     </w:p>
     <w:p>
@@ -1332,7 +1502,23 @@
           <w:sz w:val="24"/>
           <w:szCs w:val="24"/>
         </w:rPr>
-        <w:t>Latest kernel version should be installed and ulimit should not be unlimited unless root user::</w:t>
+        <w:t xml:space="preserve">Latest kernel version should be installed and </w:t>
+      </w:r>
+      <w:proofErr w:type="spellStart"/>
+      <w:r>
+        <w:rPr>
+          <w:sz w:val="24"/>
+          <w:szCs w:val="24"/>
+        </w:rPr>
+        <w:t>ulimit</w:t>
+      </w:r>
+      <w:proofErr w:type="spellEnd"/>
+      <w:r>
+        <w:rPr>
+          <w:sz w:val="24"/>
+          <w:szCs w:val="24"/>
+        </w:rPr>
+        <w:t xml:space="preserve"> should not be unlimited unless root user::</w:t>
       </w:r>
       <w:r>
         <w:rPr>
@@ -1418,7 +1604,39 @@
           <w:sz w:val="24"/>
           <w:szCs w:val="24"/>
         </w:rPr>
-        <w:t xml:space="preserve">[root@APP-Server-UAT limits.d]# </w:t>
+        <w:t>[</w:t>
+      </w:r>
+      <w:proofErr w:type="spellStart"/>
+      <w:r>
+        <w:rPr>
+          <w:sz w:val="24"/>
+          <w:szCs w:val="24"/>
+        </w:rPr>
+        <w:t>root@APP-Server-UAT</w:t>
+      </w:r>
+      <w:proofErr w:type="spellEnd"/>
+      <w:r>
+        <w:rPr>
+          <w:sz w:val="24"/>
+          <w:szCs w:val="24"/>
+        </w:rPr>
+        <w:t xml:space="preserve"> </w:t>
+      </w:r>
+      <w:proofErr w:type="spellStart"/>
+      <w:r>
+        <w:rPr>
+          <w:sz w:val="24"/>
+          <w:szCs w:val="24"/>
+        </w:rPr>
+        <w:t>limits.d</w:t>
+      </w:r>
+      <w:proofErr w:type="spellEnd"/>
+      <w:r>
+        <w:rPr>
+          <w:sz w:val="24"/>
+          <w:szCs w:val="24"/>
+        </w:rPr>
+        <w:t xml:space="preserve">]# </w:t>
       </w:r>
       <w:r>
         <w:rPr>
@@ -1426,7 +1644,25 @@
           <w:sz w:val="24"/>
           <w:szCs w:val="24"/>
         </w:rPr>
-        <w:t>cat /etc/grub2.cfg</w:t>
+        <w:t>cat /</w:t>
+      </w:r>
+      <w:proofErr w:type="spellStart"/>
+      <w:r>
+        <w:rPr>
+          <w:b/>
+          <w:sz w:val="24"/>
+          <w:szCs w:val="24"/>
+        </w:rPr>
+        <w:t>etc</w:t>
+      </w:r>
+      <w:proofErr w:type="spellEnd"/>
+      <w:r>
+        <w:rPr>
+          <w:b/>
+          <w:sz w:val="24"/>
+          <w:szCs w:val="24"/>
+        </w:rPr>
+        <w:t>/grub2.cfg</w:t>
       </w:r>
     </w:p>
     <w:p>
@@ -1455,7 +1691,25 @@
           <w:sz w:val="24"/>
           <w:szCs w:val="24"/>
         </w:rPr>
-        <w:t>: cat /var/log/audit/audit.log</w:t>
+        <w:t>: cat /</w:t>
+      </w:r>
+      <w:proofErr w:type="spellStart"/>
+      <w:r>
+        <w:rPr>
+          <w:b/>
+          <w:sz w:val="24"/>
+          <w:szCs w:val="24"/>
+        </w:rPr>
+        <w:t>var</w:t>
+      </w:r>
+      <w:proofErr w:type="spellEnd"/>
+      <w:r>
+        <w:rPr>
+          <w:b/>
+          <w:sz w:val="24"/>
+          <w:szCs w:val="24"/>
+        </w:rPr>
+        <w:t>/log/audit/audit.log</w:t>
       </w:r>
       <w:r>
         <w:rPr>
@@ -1517,7 +1771,39 @@
           <w:sz w:val="24"/>
           <w:szCs w:val="24"/>
         </w:rPr>
-        <w:t>Sticky bit should be enabled for /tmp: As any user should have access to create files in the tmp directory and only that user should be allowed to delete them.</w:t>
+        <w:t>Sticky bit should be enabled for /</w:t>
+      </w:r>
+      <w:proofErr w:type="spellStart"/>
+      <w:r>
+        <w:rPr>
+          <w:sz w:val="24"/>
+          <w:szCs w:val="24"/>
+        </w:rPr>
+        <w:t>tmp</w:t>
+      </w:r>
+      <w:proofErr w:type="spellEnd"/>
+      <w:r>
+        <w:rPr>
+          <w:sz w:val="24"/>
+          <w:szCs w:val="24"/>
+        </w:rPr>
+        <w:t xml:space="preserve">: As any user should have access to create files in the </w:t>
+      </w:r>
+      <w:proofErr w:type="spellStart"/>
+      <w:r>
+        <w:rPr>
+          <w:sz w:val="24"/>
+          <w:szCs w:val="24"/>
+        </w:rPr>
+        <w:t>tmp</w:t>
+      </w:r>
+      <w:proofErr w:type="spellEnd"/>
+      <w:r>
+        <w:rPr>
+          <w:sz w:val="24"/>
+          <w:szCs w:val="24"/>
+        </w:rPr>
+        <w:t xml:space="preserve"> directory and only that user should be allowed to delete them.</w:t>
       </w:r>
     </w:p>
     <w:p>
@@ -1582,8 +1868,464 @@
           <w:szCs w:val="24"/>
         </w:rPr>
       </w:pPr>
+      <w:proofErr w:type="spellStart"/>
+      <w:r>
+        <w:rPr>
+          <w:sz w:val="24"/>
+          <w:szCs w:val="24"/>
+        </w:rPr>
+        <w:t>Rsyslog</w:t>
+      </w:r>
+      <w:proofErr w:type="spellEnd"/>
+      <w:r>
+        <w:rPr>
+          <w:sz w:val="24"/>
+          <w:szCs w:val="24"/>
+        </w:rPr>
+        <w:t xml:space="preserve"> packages should be present:</w:t>
+      </w:r>
+      <w:r>
+        <w:rPr>
+          <w:noProof/>
+        </w:rPr>
+        <w:t xml:space="preserve"> </w:t>
+      </w:r>
+      <w:r>
+        <w:rPr>
+          <w:noProof/>
+        </w:rPr>
+        <w:t xml:space="preserve"> rpm –qa| grep –I rsyslog</w:t>
+      </w:r>
+      <w:r>
+        <w:rPr>
+          <w:sz w:val="24"/>
+          <w:szCs w:val="24"/>
+        </w:rPr>
+        <w:drawing>
+          <wp:inline distT="0" distB="0" distL="0" distR="0" wp14:anchorId="524B24CD" wp14:editId="7D2D297D">
+            <wp:extent cx="5943600" cy="989330"/>
+            <wp:effectExtent l="0" t="0" r="0" b="1270"/>
+            <wp:docPr id="17" name="Picture 17"/>
+            <wp:cNvGraphicFramePr>
+              <a:graphicFrameLocks xmlns:a="http://schemas.openxmlformats.org/drawingml/2006/main" noChangeAspect="1"/>
+            </wp:cNvGraphicFramePr>
+            <a:graphic xmlns:a="http://schemas.openxmlformats.org/drawingml/2006/main">
+              <a:graphicData uri="http://schemas.openxmlformats.org/drawingml/2006/picture">
+                <pic:pic xmlns:pic="http://schemas.openxmlformats.org/drawingml/2006/picture">
+                  <pic:nvPicPr>
+                    <pic:cNvPr id="0" name=""/>
+                    <pic:cNvPicPr/>
+                  </pic:nvPicPr>
+                  <pic:blipFill>
+                    <a:blip r:embed="rId24"/>
+                    <a:stretch>
+                      <a:fillRect/>
+                    </a:stretch>
+                  </pic:blipFill>
+                  <pic:spPr>
+                    <a:xfrm>
+                      <a:off x="0" y="0"/>
+                      <a:ext cx="5943600" cy="989330"/>
+                    </a:xfrm>
+                    <a:prstGeom prst="rect">
+                      <a:avLst/>
+                    </a:prstGeom>
+                  </pic:spPr>
+                </pic:pic>
+              </a:graphicData>
+            </a:graphic>
+          </wp:inline>
+        </w:drawing>
+      </w:r>
+    </w:p>
+    <w:p>
+      <w:pPr>
+        <w:pStyle w:val="ListParagraph"/>
+        <w:numPr>
+          <w:ilvl w:val="0"/>
+          <w:numId w:val="2"/>
+        </w:numPr>
+        <w:rPr>
+          <w:sz w:val="24"/>
+          <w:szCs w:val="24"/>
+        </w:rPr>
+      </w:pPr>
+      <w:r>
+        <w:rPr>
+          <w:sz w:val="24"/>
+          <w:szCs w:val="24"/>
+        </w:rPr>
+        <w:t xml:space="preserve">You can check </w:t>
+      </w:r>
+      <w:r>
+        <w:rPr>
+          <w:sz w:val="24"/>
+          <w:szCs w:val="24"/>
+        </w:rPr>
+        <w:t>cat /</w:t>
+      </w:r>
+      <w:proofErr w:type="spellStart"/>
+      <w:r>
+        <w:rPr>
+          <w:sz w:val="24"/>
+          <w:szCs w:val="24"/>
+        </w:rPr>
+        <w:t>etc</w:t>
+      </w:r>
+      <w:proofErr w:type="spellEnd"/>
+      <w:r>
+        <w:rPr>
+          <w:sz w:val="24"/>
+          <w:szCs w:val="24"/>
+        </w:rPr>
+        <w:t>/</w:t>
+      </w:r>
+      <w:proofErr w:type="spellStart"/>
+      <w:r>
+        <w:rPr>
+          <w:sz w:val="24"/>
+          <w:szCs w:val="24"/>
+        </w:rPr>
+        <w:t>rsyslog.conf</w:t>
+      </w:r>
+      <w:proofErr w:type="spellEnd"/>
+      <w:r>
+        <w:rPr>
+          <w:sz w:val="24"/>
+          <w:szCs w:val="24"/>
+        </w:rPr>
+        <w:t xml:space="preserve"> </w:t>
+      </w:r>
+      <w:r>
+        <w:rPr>
+          <w:sz w:val="24"/>
+          <w:szCs w:val="24"/>
+        </w:rPr>
+        <w:t>and if you have a central logging server you can mention here by uncommenting the respective modules. Replace (</w:t>
+      </w:r>
+      <w:proofErr w:type="spellStart"/>
+      <w:r>
+        <w:rPr>
+          <w:sz w:val="24"/>
+          <w:szCs w:val="24"/>
+        </w:rPr>
+        <w:t>remote_host</w:t>
+      </w:r>
+      <w:proofErr w:type="spellEnd"/>
+      <w:r>
+        <w:rPr>
+          <w:sz w:val="24"/>
+          <w:szCs w:val="24"/>
+        </w:rPr>
+        <w:t xml:space="preserve">) with server </w:t>
+      </w:r>
+      <w:proofErr w:type="spellStart"/>
+      <w:r>
+        <w:rPr>
+          <w:sz w:val="24"/>
+          <w:szCs w:val="24"/>
+        </w:rPr>
+        <w:t>ip</w:t>
+      </w:r>
+      <w:proofErr w:type="spellEnd"/>
+      <w:r>
+        <w:rPr>
+          <w:sz w:val="24"/>
+          <w:szCs w:val="24"/>
+        </w:rPr>
+        <w:t xml:space="preserve"> and its port (XXX):</w:t>
+      </w:r>
+    </w:p>
+    <w:p>
+      <w:pPr>
+        <w:pStyle w:val="ListParagraph"/>
+        <w:rPr>
+          <w:sz w:val="24"/>
+          <w:szCs w:val="24"/>
+        </w:rPr>
+      </w:pPr>
+      <w:r>
+        <w:rPr>
+          <w:sz w:val="24"/>
+          <w:szCs w:val="24"/>
+        </w:rPr>
+        <w:drawing>
+          <wp:inline distT="0" distB="0" distL="0" distR="0" wp14:anchorId="1274AC79" wp14:editId="62D592EE">
+            <wp:extent cx="5943600" cy="1711325"/>
+            <wp:effectExtent l="0" t="0" r="0" b="3175"/>
+            <wp:docPr id="18" name="Picture 18"/>
+            <wp:cNvGraphicFramePr>
+              <a:graphicFrameLocks xmlns:a="http://schemas.openxmlformats.org/drawingml/2006/main" noChangeAspect="1"/>
+            </wp:cNvGraphicFramePr>
+            <a:graphic xmlns:a="http://schemas.openxmlformats.org/drawingml/2006/main">
+              <a:graphicData uri="http://schemas.openxmlformats.org/drawingml/2006/picture">
+                <pic:pic xmlns:pic="http://schemas.openxmlformats.org/drawingml/2006/picture">
+                  <pic:nvPicPr>
+                    <pic:cNvPr id="0" name=""/>
+                    <pic:cNvPicPr/>
+                  </pic:nvPicPr>
+                  <pic:blipFill>
+                    <a:blip r:embed="rId25"/>
+                    <a:stretch>
+                      <a:fillRect/>
+                    </a:stretch>
+                  </pic:blipFill>
+                  <pic:spPr>
+                    <a:xfrm>
+                      <a:off x="0" y="0"/>
+                      <a:ext cx="5943600" cy="1711325"/>
+                    </a:xfrm>
+                    <a:prstGeom prst="rect">
+                      <a:avLst/>
+                    </a:prstGeom>
+                  </pic:spPr>
+                </pic:pic>
+              </a:graphicData>
+            </a:graphic>
+          </wp:inline>
+        </w:drawing>
+      </w:r>
+    </w:p>
+    <w:p>
+      <w:pPr>
+        <w:pStyle w:val="ListParagraph"/>
+        <w:numPr>
+          <w:ilvl w:val="0"/>
+          <w:numId w:val="2"/>
+        </w:numPr>
+        <w:rPr>
+          <w:sz w:val="24"/>
+          <w:szCs w:val="24"/>
+        </w:rPr>
+      </w:pPr>
+      <w:proofErr w:type="spellStart"/>
+      <w:r>
+        <w:rPr>
+          <w:sz w:val="24"/>
+          <w:szCs w:val="24"/>
+        </w:rPr>
+        <w:t>Ntpq</w:t>
+      </w:r>
+      <w:proofErr w:type="spellEnd"/>
+      <w:r>
+        <w:rPr>
+          <w:sz w:val="24"/>
+          <w:szCs w:val="24"/>
+        </w:rPr>
+        <w:t xml:space="preserve"> should be installed inside your </w:t>
+      </w:r>
+      <w:proofErr w:type="spellStart"/>
+      <w:r>
+        <w:rPr>
+          <w:sz w:val="24"/>
+          <w:szCs w:val="24"/>
+        </w:rPr>
+        <w:t>vm</w:t>
+      </w:r>
+      <w:proofErr w:type="spellEnd"/>
+      <w:r>
+        <w:rPr>
+          <w:sz w:val="24"/>
+          <w:szCs w:val="24"/>
+        </w:rPr>
+        <w:t xml:space="preserve"> as it is network time protocol </w:t>
+      </w:r>
+    </w:p>
+    <w:p>
+      <w:pPr>
+        <w:pStyle w:val="ListParagraph"/>
+        <w:numPr>
+          <w:ilvl w:val="0"/>
+          <w:numId w:val="2"/>
+        </w:numPr>
+        <w:rPr>
+          <w:sz w:val="24"/>
+          <w:szCs w:val="24"/>
+        </w:rPr>
+      </w:pPr>
+      <w:r>
+        <w:rPr>
+          <w:sz w:val="24"/>
+          <w:szCs w:val="24"/>
+        </w:rPr>
+        <w:t>Telnet packages should not be present if you are creating an important database server:</w:t>
+      </w:r>
+      <w:r>
+        <w:rPr>
+          <w:noProof/>
+        </w:rPr>
+        <w:t xml:space="preserve"> </w:t>
+      </w:r>
+      <w:r>
+        <w:rPr>
+          <w:sz w:val="24"/>
+          <w:szCs w:val="24"/>
+        </w:rPr>
+        <w:drawing>
+          <wp:inline distT="0" distB="0" distL="0" distR="0" wp14:anchorId="16B4B9BA" wp14:editId="48AD6849">
+            <wp:extent cx="5943600" cy="423545"/>
+            <wp:effectExtent l="0" t="0" r="0" b="0"/>
+            <wp:docPr id="19" name="Picture 19"/>
+            <wp:cNvGraphicFramePr>
+              <a:graphicFrameLocks xmlns:a="http://schemas.openxmlformats.org/drawingml/2006/main" noChangeAspect="1"/>
+            </wp:cNvGraphicFramePr>
+            <a:graphic xmlns:a="http://schemas.openxmlformats.org/drawingml/2006/main">
+              <a:graphicData uri="http://schemas.openxmlformats.org/drawingml/2006/picture">
+                <pic:pic xmlns:pic="http://schemas.openxmlformats.org/drawingml/2006/picture">
+                  <pic:nvPicPr>
+                    <pic:cNvPr id="0" name=""/>
+                    <pic:cNvPicPr/>
+                  </pic:nvPicPr>
+                  <pic:blipFill>
+                    <a:blip r:embed="rId26"/>
+                    <a:stretch>
+                      <a:fillRect/>
+                    </a:stretch>
+                  </pic:blipFill>
+                  <pic:spPr>
+                    <a:xfrm>
+                      <a:off x="0" y="0"/>
+                      <a:ext cx="5943600" cy="423545"/>
+                    </a:xfrm>
+                    <a:prstGeom prst="rect">
+                      <a:avLst/>
+                    </a:prstGeom>
+                  </pic:spPr>
+                </pic:pic>
+              </a:graphicData>
+            </a:graphic>
+          </wp:inline>
+        </w:drawing>
+      </w:r>
+    </w:p>
+    <w:p>
+      <w:pPr>
+        <w:pStyle w:val="ListParagraph"/>
+        <w:numPr>
+          <w:ilvl w:val="0"/>
+          <w:numId w:val="2"/>
+        </w:numPr>
+        <w:rPr>
+          <w:sz w:val="24"/>
+          <w:szCs w:val="24"/>
+        </w:rPr>
+      </w:pPr>
+      <w:r>
+        <w:rPr>
+          <w:sz w:val="24"/>
+          <w:szCs w:val="24"/>
+        </w:rPr>
+        <w:t xml:space="preserve">Final take will be no other user </w:t>
+      </w:r>
+      <w:proofErr w:type="spellStart"/>
+      <w:r>
+        <w:rPr>
+          <w:sz w:val="24"/>
+          <w:szCs w:val="24"/>
+        </w:rPr>
+        <w:t>shoud</w:t>
+      </w:r>
+      <w:proofErr w:type="spellEnd"/>
+      <w:r>
+        <w:rPr>
+          <w:sz w:val="24"/>
+          <w:szCs w:val="24"/>
+        </w:rPr>
+        <w:t>=</w:t>
+      </w:r>
+      <w:proofErr w:type="spellStart"/>
+      <w:r>
+        <w:rPr>
+          <w:sz w:val="24"/>
+          <w:szCs w:val="24"/>
+        </w:rPr>
+        <w:t>ld</w:t>
+      </w:r>
+      <w:proofErr w:type="spellEnd"/>
+      <w:r>
+        <w:rPr>
+          <w:sz w:val="24"/>
+          <w:szCs w:val="24"/>
+        </w:rPr>
+        <w:t xml:space="preserve"> have root </w:t>
+      </w:r>
       <w:bookmarkStart w:id="0" w:name="_GoBack"/>
       <w:bookmarkEnd w:id="0"/>
+      <w:r>
+        <w:rPr>
+          <w:sz w:val="24"/>
+          <w:szCs w:val="24"/>
+        </w:rPr>
+        <w:t xml:space="preserve">permissions or 0 </w:t>
+      </w:r>
+      <w:proofErr w:type="spellStart"/>
+      <w:r>
+        <w:rPr>
+          <w:sz w:val="24"/>
+          <w:szCs w:val="24"/>
+        </w:rPr>
+        <w:t>uid</w:t>
+      </w:r>
+      <w:proofErr w:type="spellEnd"/>
+      <w:r>
+        <w:rPr>
+          <w:sz w:val="24"/>
+          <w:szCs w:val="24"/>
+        </w:rPr>
+        <w:t xml:space="preserve"> in /</w:t>
+      </w:r>
+      <w:proofErr w:type="spellStart"/>
+      <w:r>
+        <w:rPr>
+          <w:sz w:val="24"/>
+          <w:szCs w:val="24"/>
+        </w:rPr>
+        <w:t>etc</w:t>
+      </w:r>
+      <w:proofErr w:type="spellEnd"/>
+      <w:r>
+        <w:rPr>
+          <w:sz w:val="24"/>
+          <w:szCs w:val="24"/>
+        </w:rPr>
+        <w:t>/</w:t>
+      </w:r>
+      <w:proofErr w:type="spellStart"/>
+      <w:r>
+        <w:rPr>
+          <w:sz w:val="24"/>
+          <w:szCs w:val="24"/>
+        </w:rPr>
+        <w:t>passwd</w:t>
+      </w:r>
+      <w:proofErr w:type="spellEnd"/>
+    </w:p>
+    <w:p>
+      <w:pPr>
+        <w:pStyle w:val="ListParagraph"/>
+        <w:rPr>
+          <w:sz w:val="24"/>
+          <w:szCs w:val="24"/>
+        </w:rPr>
+      </w:pPr>
+    </w:p>
+    <w:p>
+      <w:pPr>
+        <w:pStyle w:val="Heading1"/>
+        <w:jc w:val="center"/>
+        <w:rPr>
+          <w:sz w:val="56"/>
+          <w:szCs w:val="56"/>
+        </w:rPr>
+      </w:pPr>
+      <w:r>
+        <w:rPr>
+          <w:sz w:val="56"/>
+          <w:szCs w:val="56"/>
+        </w:rPr>
+        <w:lastRenderedPageBreak/>
+        <w:t>The End</w:t>
+      </w:r>
     </w:p>
     <w:sectPr>
       <w:pgSz w:w="12240" w:h="15840"/>

</xml_diff>